<commit_message>
Enumeración de puntos fuera de los reqs
</commit_message>
<xml_diff>
--- a/docs/plan-de-proyecto/ERS_hipocrates.docx
+++ b/docs/plan-de-proyecto/ERS_hipocrates.docx
@@ -1477,7 +1477,7 @@
         <w:pStyle w:val="ListParagraph"/>
         <w:numPr>
           <w:ilvl w:val="0"/>
-          <w:numId w:val="3"/>
+          <w:numId w:val="6"/>
         </w:numPr>
         <w:rPr>
           <w:rFonts w:ascii="Calibri" w:hAnsi="Calibri"/>
@@ -1496,7 +1496,7 @@
         <w:pStyle w:val="ListParagraph"/>
         <w:numPr>
           <w:ilvl w:val="0"/>
-          <w:numId w:val="3"/>
+          <w:numId w:val="6"/>
         </w:numPr>
         <w:rPr>
           <w:rFonts w:ascii="Calibri" w:hAnsi="Calibri"/>
@@ -1515,7 +1515,7 @@
         <w:pStyle w:val="ListParagraph"/>
         <w:numPr>
           <w:ilvl w:val="0"/>
-          <w:numId w:val="3"/>
+          <w:numId w:val="6"/>
         </w:numPr>
         <w:rPr>
           <w:rFonts w:ascii="Calibri" w:hAnsi="Calibri"/>
@@ -1619,7 +1619,7 @@
         <w:pStyle w:val="ListParagraph"/>
         <w:numPr>
           <w:ilvl w:val="0"/>
-          <w:numId w:val="2"/>
+          <w:numId w:val="5"/>
         </w:numPr>
         <w:rPr>
           <w:rFonts w:ascii="Calibri" w:hAnsi="Calibri"/>
@@ -1638,7 +1638,7 @@
         <w:pStyle w:val="ListParagraph"/>
         <w:numPr>
           <w:ilvl w:val="0"/>
-          <w:numId w:val="2"/>
+          <w:numId w:val="5"/>
         </w:numPr>
         <w:rPr>
           <w:rFonts w:ascii="Calibri" w:hAnsi="Calibri"/>
@@ -1657,7 +1657,7 @@
         <w:pStyle w:val="ListParagraph"/>
         <w:numPr>
           <w:ilvl w:val="0"/>
-          <w:numId w:val="2"/>
+          <w:numId w:val="5"/>
         </w:numPr>
         <w:rPr>
           <w:rFonts w:ascii="Calibri" w:hAnsi="Calibri"/>
@@ -1793,7 +1793,7 @@
         <w:pStyle w:val="ListParagraph"/>
         <w:numPr>
           <w:ilvl w:val="0"/>
-          <w:numId w:val="1"/>
+          <w:numId w:val="4"/>
         </w:numPr>
         <w:rPr>
           <w:rFonts w:ascii="Calibri" w:hAnsi="Calibri"/>
@@ -1812,7 +1812,7 @@
         <w:pStyle w:val="ListParagraph"/>
         <w:numPr>
           <w:ilvl w:val="0"/>
-          <w:numId w:val="1"/>
+          <w:numId w:val="4"/>
         </w:numPr>
         <w:rPr>
           <w:rFonts w:ascii="Calibri" w:hAnsi="Calibri"/>
@@ -1831,7 +1831,7 @@
         <w:pStyle w:val="ListParagraph"/>
         <w:numPr>
           <w:ilvl w:val="0"/>
-          <w:numId w:val="1"/>
+          <w:numId w:val="4"/>
         </w:numPr>
         <w:rPr>
           <w:rFonts w:ascii="Calibri" w:hAnsi="Calibri"/>
@@ -1850,7 +1850,7 @@
         <w:pStyle w:val="ListParagraph"/>
         <w:numPr>
           <w:ilvl w:val="0"/>
-          <w:numId w:val="1"/>
+          <w:numId w:val="4"/>
         </w:numPr>
         <w:rPr>
           <w:rFonts w:ascii="Calibri" w:hAnsi="Calibri"/>
@@ -1871,7 +1871,7 @@
         <w:pStyle w:val="ListParagraph"/>
         <w:numPr>
           <w:ilvl w:val="0"/>
-          <w:numId w:val="1"/>
+          <w:numId w:val="4"/>
         </w:numPr>
         <w:rPr>
           <w:rFonts w:ascii="Calibri" w:hAnsi="Calibri"/>
@@ -1890,7 +1890,7 @@
         <w:pStyle w:val="ListParagraph"/>
         <w:numPr>
           <w:ilvl w:val="0"/>
-          <w:numId w:val="1"/>
+          <w:numId w:val="4"/>
         </w:numPr>
         <w:rPr>
           <w:rFonts w:ascii="Calibri" w:hAnsi="Calibri"/>
@@ -2913,7 +2913,7 @@
         <w:pStyle w:val="ListParagraph"/>
         <w:numPr>
           <w:ilvl w:val="0"/>
-          <w:numId w:val="6"/>
+          <w:numId w:val="3"/>
         </w:numPr>
         <w:rPr>
           <w:lang w:val="es-CL"/>
@@ -2931,7 +2931,7 @@
         <w:pStyle w:val="ListParagraph"/>
         <w:numPr>
           <w:ilvl w:val="0"/>
-          <w:numId w:val="6"/>
+          <w:numId w:val="3"/>
         </w:numPr>
         <w:rPr>
           <w:lang w:val="es-CL"/>
@@ -2949,7 +2949,7 @@
         <w:pStyle w:val="ListParagraph"/>
         <w:numPr>
           <w:ilvl w:val="0"/>
-          <w:numId w:val="6"/>
+          <w:numId w:val="3"/>
         </w:numPr>
         <w:rPr>
           <w:lang w:val="es-CL"/>
@@ -3034,7 +3034,7 @@
         <w:pStyle w:val="ListParagraph"/>
         <w:numPr>
           <w:ilvl w:val="0"/>
-          <w:numId w:val="4"/>
+          <w:numId w:val="1"/>
         </w:numPr>
         <w:rPr>
           <w:lang w:val="es-CL"/>
@@ -3052,7 +3052,7 @@
         <w:pStyle w:val="ListParagraph"/>
         <w:numPr>
           <w:ilvl w:val="0"/>
-          <w:numId w:val="4"/>
+          <w:numId w:val="1"/>
         </w:numPr>
         <w:rPr>
           <w:lang w:val="es-CL"/>
@@ -3070,7 +3070,7 @@
         <w:pStyle w:val="ListParagraph"/>
         <w:numPr>
           <w:ilvl w:val="0"/>
-          <w:numId w:val="4"/>
+          <w:numId w:val="1"/>
         </w:numPr>
         <w:rPr>
           <w:lang w:val="es-CL"/>
@@ -3088,7 +3088,7 @@
         <w:pStyle w:val="ListParagraph"/>
         <w:numPr>
           <w:ilvl w:val="0"/>
-          <w:numId w:val="4"/>
+          <w:numId w:val="1"/>
         </w:numPr>
         <w:rPr>
           <w:lang w:val="es-CL"/>
@@ -3106,7 +3106,7 @@
         <w:pStyle w:val="ListParagraph"/>
         <w:numPr>
           <w:ilvl w:val="0"/>
-          <w:numId w:val="4"/>
+          <w:numId w:val="1"/>
         </w:numPr>
         <w:rPr>
           <w:lang w:val="es-CL"/>
@@ -3349,6 +3349,89 @@
   <w:abstractNum w:abstractNumId="1">
     <w:lvl w:ilvl="0">
       <w:start w:val="1"/>
+      <w:numFmt w:val="decimal"/>
+      <w:lvlText w:val="%1."/>
+      <w:lvlJc w:val="left"/>
+      <w:pPr>
+        <w:ind w:left="720" w:hanging="360"/>
+      </w:pPr>
+    </w:lvl>
+    <w:lvl w:ilvl="1">
+      <w:start w:val="1"/>
+      <w:numFmt w:val="lowerLetter"/>
+      <w:lvlText w:val="%2."/>
+      <w:lvlJc w:val="left"/>
+      <w:pPr>
+        <w:ind w:left="1440" w:hanging="360"/>
+      </w:pPr>
+    </w:lvl>
+    <w:lvl w:ilvl="2">
+      <w:start w:val="1"/>
+      <w:numFmt w:val="lowerRoman"/>
+      <w:lvlText w:val="%3."/>
+      <w:lvlJc w:val="right"/>
+      <w:pPr>
+        <w:ind w:left="2160" w:hanging="180"/>
+      </w:pPr>
+    </w:lvl>
+    <w:lvl w:ilvl="3">
+      <w:start w:val="1"/>
+      <w:numFmt w:val="decimal"/>
+      <w:lvlText w:val="%4."/>
+      <w:lvlJc w:val="left"/>
+      <w:pPr>
+        <w:ind w:left="2880" w:hanging="360"/>
+      </w:pPr>
+    </w:lvl>
+    <w:lvl w:ilvl="4">
+      <w:start w:val="1"/>
+      <w:numFmt w:val="lowerLetter"/>
+      <w:lvlText w:val="%5."/>
+      <w:lvlJc w:val="left"/>
+      <w:pPr>
+        <w:ind w:left="3600" w:hanging="360"/>
+      </w:pPr>
+    </w:lvl>
+    <w:lvl w:ilvl="5">
+      <w:start w:val="1"/>
+      <w:numFmt w:val="lowerRoman"/>
+      <w:lvlText w:val="%6."/>
+      <w:lvlJc w:val="right"/>
+      <w:pPr>
+        <w:ind w:left="4320" w:hanging="180"/>
+      </w:pPr>
+    </w:lvl>
+    <w:lvl w:ilvl="6">
+      <w:start w:val="1"/>
+      <w:numFmt w:val="decimal"/>
+      <w:lvlText w:val="%7."/>
+      <w:lvlJc w:val="left"/>
+      <w:pPr>
+        <w:ind w:left="5040" w:hanging="360"/>
+      </w:pPr>
+    </w:lvl>
+    <w:lvl w:ilvl="7">
+      <w:start w:val="1"/>
+      <w:numFmt w:val="lowerLetter"/>
+      <w:lvlText w:val="%8."/>
+      <w:lvlJc w:val="left"/>
+      <w:pPr>
+        <w:ind w:left="5760" w:hanging="360"/>
+      </w:pPr>
+    </w:lvl>
+    <w:lvl w:ilvl="8">
+      <w:start w:val="1"/>
+      <w:numFmt w:val="lowerRoman"/>
+      <w:lvlText w:val="%9."/>
+      <w:lvlJc w:val="right"/>
+      <w:pPr>
+        <w:ind w:left="6480" w:hanging="180"/>
+      </w:pPr>
+    </w:lvl>
+  </w:abstractNum>
+  <w:abstractNum w:abstractNumId="2">
+    <w:lvl w:ilvl="0">
+      <w:start w:val="1"/>
       <w:numFmt w:val="bullet"/>
       <w:lvlText w:val=""/>
       <w:lvlJc w:val="left"/>
@@ -3357,7 +3440,6 @@
       </w:pPr>
       <w:rPr>
         <w:rFonts w:ascii="Symbol" w:hAnsi="Symbol" w:cs="Symbol" w:hint="default"/>
-        <w:b/>
         <w:rFonts w:cs="Symbol"/>
       </w:rPr>
     </w:lvl>
@@ -3466,7 +3548,7 @@
       </w:rPr>
     </w:lvl>
   </w:abstractNum>
-  <w:abstractNum w:abstractNumId="2">
+  <w:abstractNum w:abstractNumId="3">
     <w:lvl w:ilvl="0">
       <w:start w:val="1"/>
       <w:numFmt w:val="bullet"/>
@@ -3585,125 +3667,6 @@
       </w:rPr>
     </w:lvl>
   </w:abstractNum>
-  <w:abstractNum w:abstractNumId="3">
-    <w:lvl w:ilvl="0">
-      <w:start w:val="1"/>
-      <w:numFmt w:val="bullet"/>
-      <w:lvlText w:val=""/>
-      <w:lvlJc w:val="left"/>
-      <w:pPr>
-        <w:ind w:left="720" w:hanging="360"/>
-      </w:pPr>
-      <w:rPr>
-        <w:rFonts w:ascii="Symbol" w:hAnsi="Symbol" w:cs="Symbol" w:hint="default"/>
-        <w:rFonts w:cs="Symbol"/>
-      </w:rPr>
-    </w:lvl>
-    <w:lvl w:ilvl="1">
-      <w:start w:val="1"/>
-      <w:numFmt w:val="bullet"/>
-      <w:lvlText w:val="o"/>
-      <w:lvlJc w:val="left"/>
-      <w:pPr>
-        <w:ind w:left="1440" w:hanging="360"/>
-      </w:pPr>
-      <w:rPr>
-        <w:rFonts w:ascii="Courier New" w:hAnsi="Courier New" w:cs="Courier New" w:hint="default"/>
-        <w:rFonts w:cs="Courier New"/>
-      </w:rPr>
-    </w:lvl>
-    <w:lvl w:ilvl="2">
-      <w:start w:val="1"/>
-      <w:numFmt w:val="bullet"/>
-      <w:lvlText w:val=""/>
-      <w:lvlJc w:val="left"/>
-      <w:pPr>
-        <w:ind w:left="2160" w:hanging="360"/>
-      </w:pPr>
-      <w:rPr>
-        <w:rFonts w:ascii="Wingdings" w:hAnsi="Wingdings" w:cs="Wingdings" w:hint="default"/>
-        <w:rFonts w:cs="Wingdings"/>
-      </w:rPr>
-    </w:lvl>
-    <w:lvl w:ilvl="3">
-      <w:start w:val="1"/>
-      <w:numFmt w:val="bullet"/>
-      <w:lvlText w:val=""/>
-      <w:lvlJc w:val="left"/>
-      <w:pPr>
-        <w:ind w:left="2880" w:hanging="360"/>
-      </w:pPr>
-      <w:rPr>
-        <w:rFonts w:ascii="Symbol" w:hAnsi="Symbol" w:cs="Symbol" w:hint="default"/>
-        <w:rFonts w:cs="Symbol"/>
-      </w:rPr>
-    </w:lvl>
-    <w:lvl w:ilvl="4">
-      <w:start w:val="1"/>
-      <w:numFmt w:val="bullet"/>
-      <w:lvlText w:val="o"/>
-      <w:lvlJc w:val="left"/>
-      <w:pPr>
-        <w:ind w:left="3600" w:hanging="360"/>
-      </w:pPr>
-      <w:rPr>
-        <w:rFonts w:ascii="Courier New" w:hAnsi="Courier New" w:cs="Courier New" w:hint="default"/>
-        <w:rFonts w:cs="Courier New"/>
-      </w:rPr>
-    </w:lvl>
-    <w:lvl w:ilvl="5">
-      <w:start w:val="1"/>
-      <w:numFmt w:val="bullet"/>
-      <w:lvlText w:val=""/>
-      <w:lvlJc w:val="left"/>
-      <w:pPr>
-        <w:ind w:left="4320" w:hanging="360"/>
-      </w:pPr>
-      <w:rPr>
-        <w:rFonts w:ascii="Wingdings" w:hAnsi="Wingdings" w:cs="Wingdings" w:hint="default"/>
-        <w:rFonts w:cs="Wingdings"/>
-      </w:rPr>
-    </w:lvl>
-    <w:lvl w:ilvl="6">
-      <w:start w:val="1"/>
-      <w:numFmt w:val="bullet"/>
-      <w:lvlText w:val=""/>
-      <w:lvlJc w:val="left"/>
-      <w:pPr>
-        <w:ind w:left="5040" w:hanging="360"/>
-      </w:pPr>
-      <w:rPr>
-        <w:rFonts w:ascii="Symbol" w:hAnsi="Symbol" w:cs="Symbol" w:hint="default"/>
-        <w:rFonts w:cs="Symbol"/>
-      </w:rPr>
-    </w:lvl>
-    <w:lvl w:ilvl="7">
-      <w:start w:val="1"/>
-      <w:numFmt w:val="bullet"/>
-      <w:lvlText w:val="o"/>
-      <w:lvlJc w:val="left"/>
-      <w:pPr>
-        <w:ind w:left="5760" w:hanging="360"/>
-      </w:pPr>
-      <w:rPr>
-        <w:rFonts w:ascii="Courier New" w:hAnsi="Courier New" w:cs="Courier New" w:hint="default"/>
-        <w:rFonts w:cs="Courier New"/>
-      </w:rPr>
-    </w:lvl>
-    <w:lvl w:ilvl="8">
-      <w:start w:val="1"/>
-      <w:numFmt w:val="bullet"/>
-      <w:lvlText w:val=""/>
-      <w:lvlJc w:val="left"/>
-      <w:pPr>
-        <w:ind w:left="6480" w:hanging="360"/>
-      </w:pPr>
-      <w:rPr>
-        <w:rFonts w:ascii="Wingdings" w:hAnsi="Wingdings" w:cs="Wingdings" w:hint="default"/>
-        <w:rFonts w:cs="Wingdings"/>
-      </w:rPr>
-    </w:lvl>
-  </w:abstractNum>
   <w:abstractNum w:abstractNumId="4">
     <w:lvl w:ilvl="0">
       <w:start w:val="1"/>
@@ -3711,26 +3674,38 @@
       <w:lvlText w:val="%1."/>
       <w:lvlJc w:val="left"/>
       <w:pPr>
+        <w:tabs>
+          <w:tab w:val="num" w:pos="720"/>
+        </w:tabs>
         <w:ind w:left="720" w:hanging="360"/>
       </w:pPr>
+      <w:rPr/>
     </w:lvl>
     <w:lvl w:ilvl="1">
       <w:start w:val="1"/>
-      <w:numFmt w:val="lowerLetter"/>
+      <w:numFmt w:val="decimal"/>
       <w:lvlText w:val="%2."/>
       <w:lvlJc w:val="left"/>
       <w:pPr>
+        <w:tabs>
+          <w:tab w:val="num" w:pos="1080"/>
+        </w:tabs>
+        <w:ind w:left="1080" w:hanging="360"/>
+      </w:pPr>
+      <w:rPr/>
+    </w:lvl>
+    <w:lvl w:ilvl="2">
+      <w:start w:val="1"/>
+      <w:numFmt w:val="decimal"/>
+      <w:lvlText w:val="%3."/>
+      <w:lvlJc w:val="left"/>
+      <w:pPr>
+        <w:tabs>
+          <w:tab w:val="num" w:pos="1440"/>
+        </w:tabs>
         <w:ind w:left="1440" w:hanging="360"/>
       </w:pPr>
-    </w:lvl>
-    <w:lvl w:ilvl="2">
-      <w:start w:val="1"/>
-      <w:numFmt w:val="lowerRoman"/>
-      <w:lvlText w:val="%3."/>
-      <w:lvlJc w:val="right"/>
-      <w:pPr>
-        <w:ind w:left="2160" w:hanging="180"/>
-      </w:pPr>
+      <w:rPr/>
     </w:lvl>
     <w:lvl w:ilvl="3">
       <w:start w:val="1"/>
@@ -3738,26 +3713,38 @@
       <w:lvlText w:val="%4."/>
       <w:lvlJc w:val="left"/>
       <w:pPr>
-        <w:ind w:left="2880" w:hanging="360"/>
-      </w:pPr>
+        <w:tabs>
+          <w:tab w:val="num" w:pos="1800"/>
+        </w:tabs>
+        <w:ind w:left="1800" w:hanging="360"/>
+      </w:pPr>
+      <w:rPr/>
     </w:lvl>
     <w:lvl w:ilvl="4">
       <w:start w:val="1"/>
-      <w:numFmt w:val="lowerLetter"/>
+      <w:numFmt w:val="decimal"/>
       <w:lvlText w:val="%5."/>
       <w:lvlJc w:val="left"/>
       <w:pPr>
-        <w:ind w:left="3600" w:hanging="360"/>
-      </w:pPr>
+        <w:tabs>
+          <w:tab w:val="num" w:pos="2160"/>
+        </w:tabs>
+        <w:ind w:left="2160" w:hanging="360"/>
+      </w:pPr>
+      <w:rPr/>
     </w:lvl>
     <w:lvl w:ilvl="5">
       <w:start w:val="1"/>
-      <w:numFmt w:val="lowerRoman"/>
+      <w:numFmt w:val="decimal"/>
       <w:lvlText w:val="%6."/>
-      <w:lvlJc w:val="right"/>
-      <w:pPr>
-        <w:ind w:left="4320" w:hanging="180"/>
-      </w:pPr>
+      <w:lvlJc w:val="left"/>
+      <w:pPr>
+        <w:tabs>
+          <w:tab w:val="num" w:pos="2520"/>
+        </w:tabs>
+        <w:ind w:left="2520" w:hanging="360"/>
+      </w:pPr>
+      <w:rPr/>
     </w:lvl>
     <w:lvl w:ilvl="6">
       <w:start w:val="1"/>
@@ -3765,264 +3752,276 @@
       <w:lvlText w:val="%7."/>
       <w:lvlJc w:val="left"/>
       <w:pPr>
-        <w:ind w:left="5040" w:hanging="360"/>
-      </w:pPr>
+        <w:tabs>
+          <w:tab w:val="num" w:pos="2880"/>
+        </w:tabs>
+        <w:ind w:left="2880" w:hanging="360"/>
+      </w:pPr>
+      <w:rPr/>
     </w:lvl>
     <w:lvl w:ilvl="7">
       <w:start w:val="1"/>
-      <w:numFmt w:val="lowerLetter"/>
+      <w:numFmt w:val="decimal"/>
       <w:lvlText w:val="%8."/>
       <w:lvlJc w:val="left"/>
       <w:pPr>
-        <w:ind w:left="5760" w:hanging="360"/>
-      </w:pPr>
+        <w:tabs>
+          <w:tab w:val="num" w:pos="3240"/>
+        </w:tabs>
+        <w:ind w:left="3240" w:hanging="360"/>
+      </w:pPr>
+      <w:rPr/>
     </w:lvl>
     <w:lvl w:ilvl="8">
       <w:start w:val="1"/>
-      <w:numFmt w:val="lowerRoman"/>
+      <w:numFmt w:val="decimal"/>
       <w:lvlText w:val="%9."/>
-      <w:lvlJc w:val="right"/>
-      <w:pPr>
-        <w:ind w:left="6480" w:hanging="180"/>
-      </w:pPr>
+      <w:lvlJc w:val="left"/>
+      <w:pPr>
+        <w:tabs>
+          <w:tab w:val="num" w:pos="3600"/>
+        </w:tabs>
+        <w:ind w:left="3600" w:hanging="360"/>
+      </w:pPr>
+      <w:rPr/>
     </w:lvl>
   </w:abstractNum>
   <w:abstractNum w:abstractNumId="5">
     <w:lvl w:ilvl="0">
       <w:start w:val="1"/>
-      <w:numFmt w:val="bullet"/>
-      <w:lvlText w:val=""/>
+      <w:numFmt w:val="decimal"/>
+      <w:lvlText w:val="%1."/>
       <w:lvlJc w:val="left"/>
       <w:pPr>
+        <w:tabs>
+          <w:tab w:val="num" w:pos="720"/>
+        </w:tabs>
         <w:ind w:left="720" w:hanging="360"/>
       </w:pPr>
-      <w:rPr>
-        <w:rFonts w:ascii="Symbol" w:hAnsi="Symbol" w:cs="Symbol" w:hint="default"/>
-        <w:rFonts w:cs="Symbol"/>
-      </w:rPr>
+      <w:rPr/>
     </w:lvl>
     <w:lvl w:ilvl="1">
       <w:start w:val="1"/>
-      <w:numFmt w:val="bullet"/>
-      <w:lvlText w:val="o"/>
+      <w:numFmt w:val="decimal"/>
+      <w:lvlText w:val="%2."/>
       <w:lvlJc w:val="left"/>
       <w:pPr>
+        <w:tabs>
+          <w:tab w:val="num" w:pos="1080"/>
+        </w:tabs>
+        <w:ind w:left="1080" w:hanging="360"/>
+      </w:pPr>
+      <w:rPr/>
+    </w:lvl>
+    <w:lvl w:ilvl="2">
+      <w:start w:val="1"/>
+      <w:numFmt w:val="decimal"/>
+      <w:lvlText w:val="%3."/>
+      <w:lvlJc w:val="left"/>
+      <w:pPr>
+        <w:tabs>
+          <w:tab w:val="num" w:pos="1440"/>
+        </w:tabs>
         <w:ind w:left="1440" w:hanging="360"/>
       </w:pPr>
-      <w:rPr>
-        <w:rFonts w:ascii="Courier New" w:hAnsi="Courier New" w:cs="Courier New" w:hint="default"/>
-        <w:rFonts w:cs="Courier New"/>
-      </w:rPr>
-    </w:lvl>
-    <w:lvl w:ilvl="2">
-      <w:start w:val="1"/>
-      <w:numFmt w:val="bullet"/>
-      <w:lvlText w:val=""/>
+      <w:rPr/>
+    </w:lvl>
+    <w:lvl w:ilvl="3">
+      <w:start w:val="1"/>
+      <w:numFmt w:val="decimal"/>
+      <w:lvlText w:val="%4."/>
       <w:lvlJc w:val="left"/>
       <w:pPr>
+        <w:tabs>
+          <w:tab w:val="num" w:pos="1800"/>
+        </w:tabs>
+        <w:ind w:left="1800" w:hanging="360"/>
+      </w:pPr>
+      <w:rPr/>
+    </w:lvl>
+    <w:lvl w:ilvl="4">
+      <w:start w:val="1"/>
+      <w:numFmt w:val="decimal"/>
+      <w:lvlText w:val="%5."/>
+      <w:lvlJc w:val="left"/>
+      <w:pPr>
+        <w:tabs>
+          <w:tab w:val="num" w:pos="2160"/>
+        </w:tabs>
         <w:ind w:left="2160" w:hanging="360"/>
       </w:pPr>
-      <w:rPr>
-        <w:rFonts w:ascii="Wingdings" w:hAnsi="Wingdings" w:cs="Wingdings" w:hint="default"/>
-        <w:rFonts w:cs="Wingdings"/>
-      </w:rPr>
-    </w:lvl>
-    <w:lvl w:ilvl="3">
-      <w:start w:val="1"/>
-      <w:numFmt w:val="bullet"/>
-      <w:lvlText w:val=""/>
+      <w:rPr/>
+    </w:lvl>
+    <w:lvl w:ilvl="5">
+      <w:start w:val="1"/>
+      <w:numFmt w:val="decimal"/>
+      <w:lvlText w:val="%6."/>
       <w:lvlJc w:val="left"/>
       <w:pPr>
+        <w:tabs>
+          <w:tab w:val="num" w:pos="2520"/>
+        </w:tabs>
+        <w:ind w:left="2520" w:hanging="360"/>
+      </w:pPr>
+      <w:rPr/>
+    </w:lvl>
+    <w:lvl w:ilvl="6">
+      <w:start w:val="1"/>
+      <w:numFmt w:val="decimal"/>
+      <w:lvlText w:val="%7."/>
+      <w:lvlJc w:val="left"/>
+      <w:pPr>
+        <w:tabs>
+          <w:tab w:val="num" w:pos="2880"/>
+        </w:tabs>
         <w:ind w:left="2880" w:hanging="360"/>
       </w:pPr>
-      <w:rPr>
-        <w:rFonts w:ascii="Symbol" w:hAnsi="Symbol" w:cs="Symbol" w:hint="default"/>
-        <w:rFonts w:cs="Symbol"/>
-      </w:rPr>
-    </w:lvl>
-    <w:lvl w:ilvl="4">
-      <w:start w:val="1"/>
-      <w:numFmt w:val="bullet"/>
-      <w:lvlText w:val="o"/>
+      <w:rPr/>
+    </w:lvl>
+    <w:lvl w:ilvl="7">
+      <w:start w:val="1"/>
+      <w:numFmt w:val="decimal"/>
+      <w:lvlText w:val="%8."/>
       <w:lvlJc w:val="left"/>
       <w:pPr>
+        <w:tabs>
+          <w:tab w:val="num" w:pos="3240"/>
+        </w:tabs>
+        <w:ind w:left="3240" w:hanging="360"/>
+      </w:pPr>
+      <w:rPr/>
+    </w:lvl>
+    <w:lvl w:ilvl="8">
+      <w:start w:val="1"/>
+      <w:numFmt w:val="decimal"/>
+      <w:lvlText w:val="%9."/>
+      <w:lvlJc w:val="left"/>
+      <w:pPr>
+        <w:tabs>
+          <w:tab w:val="num" w:pos="3600"/>
+        </w:tabs>
         <w:ind w:left="3600" w:hanging="360"/>
       </w:pPr>
-      <w:rPr>
-        <w:rFonts w:ascii="Courier New" w:hAnsi="Courier New" w:cs="Courier New" w:hint="default"/>
-        <w:rFonts w:cs="Courier New"/>
-      </w:rPr>
-    </w:lvl>
-    <w:lvl w:ilvl="5">
-      <w:start w:val="1"/>
-      <w:numFmt w:val="bullet"/>
-      <w:lvlText w:val=""/>
-      <w:lvlJc w:val="left"/>
-      <w:pPr>
-        <w:ind w:left="4320" w:hanging="360"/>
-      </w:pPr>
-      <w:rPr>
-        <w:rFonts w:ascii="Wingdings" w:hAnsi="Wingdings" w:cs="Wingdings" w:hint="default"/>
-        <w:rFonts w:cs="Wingdings"/>
-      </w:rPr>
-    </w:lvl>
-    <w:lvl w:ilvl="6">
-      <w:start w:val="1"/>
-      <w:numFmt w:val="bullet"/>
-      <w:lvlText w:val=""/>
-      <w:lvlJc w:val="left"/>
-      <w:pPr>
-        <w:ind w:left="5040" w:hanging="360"/>
-      </w:pPr>
-      <w:rPr>
-        <w:rFonts w:ascii="Symbol" w:hAnsi="Symbol" w:cs="Symbol" w:hint="default"/>
-        <w:rFonts w:cs="Symbol"/>
-      </w:rPr>
-    </w:lvl>
-    <w:lvl w:ilvl="7">
-      <w:start w:val="1"/>
-      <w:numFmt w:val="bullet"/>
-      <w:lvlText w:val="o"/>
-      <w:lvlJc w:val="left"/>
-      <w:pPr>
-        <w:ind w:left="5760" w:hanging="360"/>
-      </w:pPr>
-      <w:rPr>
-        <w:rFonts w:ascii="Courier New" w:hAnsi="Courier New" w:cs="Courier New" w:hint="default"/>
-        <w:rFonts w:cs="Courier New"/>
-      </w:rPr>
-    </w:lvl>
-    <w:lvl w:ilvl="8">
-      <w:start w:val="1"/>
-      <w:numFmt w:val="bullet"/>
-      <w:lvlText w:val=""/>
-      <w:lvlJc w:val="left"/>
-      <w:pPr>
-        <w:ind w:left="6480" w:hanging="360"/>
-      </w:pPr>
-      <w:rPr>
-        <w:rFonts w:ascii="Wingdings" w:hAnsi="Wingdings" w:cs="Wingdings" w:hint="default"/>
-        <w:rFonts w:cs="Wingdings"/>
-      </w:rPr>
+      <w:rPr/>
     </w:lvl>
   </w:abstractNum>
   <w:abstractNum w:abstractNumId="6">
     <w:lvl w:ilvl="0">
       <w:start w:val="1"/>
-      <w:numFmt w:val="bullet"/>
-      <w:lvlText w:val=""/>
+      <w:numFmt w:val="decimal"/>
+      <w:lvlText w:val="%1."/>
       <w:lvlJc w:val="left"/>
       <w:pPr>
+        <w:tabs>
+          <w:tab w:val="num" w:pos="720"/>
+        </w:tabs>
         <w:ind w:left="720" w:hanging="360"/>
       </w:pPr>
-      <w:rPr>
-        <w:rFonts w:ascii="Symbol" w:hAnsi="Symbol" w:cs="Symbol" w:hint="default"/>
-        <w:rFonts w:cs="Symbol"/>
-      </w:rPr>
+      <w:rPr/>
     </w:lvl>
     <w:lvl w:ilvl="1">
       <w:start w:val="1"/>
-      <w:numFmt w:val="bullet"/>
-      <w:lvlText w:val="o"/>
+      <w:numFmt w:val="decimal"/>
+      <w:lvlText w:val="%2."/>
       <w:lvlJc w:val="left"/>
       <w:pPr>
+        <w:tabs>
+          <w:tab w:val="num" w:pos="1080"/>
+        </w:tabs>
+        <w:ind w:left="1080" w:hanging="360"/>
+      </w:pPr>
+      <w:rPr/>
+    </w:lvl>
+    <w:lvl w:ilvl="2">
+      <w:start w:val="1"/>
+      <w:numFmt w:val="decimal"/>
+      <w:lvlText w:val="%3."/>
+      <w:lvlJc w:val="left"/>
+      <w:pPr>
+        <w:tabs>
+          <w:tab w:val="num" w:pos="1440"/>
+        </w:tabs>
         <w:ind w:left="1440" w:hanging="360"/>
       </w:pPr>
-      <w:rPr>
-        <w:rFonts w:ascii="Courier New" w:hAnsi="Courier New" w:cs="Courier New" w:hint="default"/>
-        <w:rFonts w:cs="Courier New"/>
-      </w:rPr>
-    </w:lvl>
-    <w:lvl w:ilvl="2">
-      <w:start w:val="1"/>
-      <w:numFmt w:val="bullet"/>
-      <w:lvlText w:val=""/>
+      <w:rPr/>
+    </w:lvl>
+    <w:lvl w:ilvl="3">
+      <w:start w:val="1"/>
+      <w:numFmt w:val="decimal"/>
+      <w:lvlText w:val="%4."/>
       <w:lvlJc w:val="left"/>
       <w:pPr>
+        <w:tabs>
+          <w:tab w:val="num" w:pos="1800"/>
+        </w:tabs>
+        <w:ind w:left="1800" w:hanging="360"/>
+      </w:pPr>
+      <w:rPr/>
+    </w:lvl>
+    <w:lvl w:ilvl="4">
+      <w:start w:val="1"/>
+      <w:numFmt w:val="decimal"/>
+      <w:lvlText w:val="%5."/>
+      <w:lvlJc w:val="left"/>
+      <w:pPr>
+        <w:tabs>
+          <w:tab w:val="num" w:pos="2160"/>
+        </w:tabs>
         <w:ind w:left="2160" w:hanging="360"/>
       </w:pPr>
-      <w:rPr>
-        <w:rFonts w:ascii="Wingdings" w:hAnsi="Wingdings" w:cs="Wingdings" w:hint="default"/>
-        <w:rFonts w:cs="Wingdings"/>
-      </w:rPr>
-    </w:lvl>
-    <w:lvl w:ilvl="3">
-      <w:start w:val="1"/>
-      <w:numFmt w:val="bullet"/>
-      <w:lvlText w:val=""/>
+      <w:rPr/>
+    </w:lvl>
+    <w:lvl w:ilvl="5">
+      <w:start w:val="1"/>
+      <w:numFmt w:val="decimal"/>
+      <w:lvlText w:val="%6."/>
       <w:lvlJc w:val="left"/>
       <w:pPr>
+        <w:tabs>
+          <w:tab w:val="num" w:pos="2520"/>
+        </w:tabs>
+        <w:ind w:left="2520" w:hanging="360"/>
+      </w:pPr>
+      <w:rPr/>
+    </w:lvl>
+    <w:lvl w:ilvl="6">
+      <w:start w:val="1"/>
+      <w:numFmt w:val="decimal"/>
+      <w:lvlText w:val="%7."/>
+      <w:lvlJc w:val="left"/>
+      <w:pPr>
+        <w:tabs>
+          <w:tab w:val="num" w:pos="2880"/>
+        </w:tabs>
         <w:ind w:left="2880" w:hanging="360"/>
       </w:pPr>
-      <w:rPr>
-        <w:rFonts w:ascii="Symbol" w:hAnsi="Symbol" w:cs="Symbol" w:hint="default"/>
-        <w:rFonts w:cs="Symbol"/>
-      </w:rPr>
-    </w:lvl>
-    <w:lvl w:ilvl="4">
-      <w:start w:val="1"/>
-      <w:numFmt w:val="bullet"/>
-      <w:lvlText w:val="o"/>
+      <w:rPr/>
+    </w:lvl>
+    <w:lvl w:ilvl="7">
+      <w:start w:val="1"/>
+      <w:numFmt w:val="decimal"/>
+      <w:lvlText w:val="%8."/>
       <w:lvlJc w:val="left"/>
       <w:pPr>
+        <w:tabs>
+          <w:tab w:val="num" w:pos="3240"/>
+        </w:tabs>
+        <w:ind w:left="3240" w:hanging="360"/>
+      </w:pPr>
+      <w:rPr/>
+    </w:lvl>
+    <w:lvl w:ilvl="8">
+      <w:start w:val="1"/>
+      <w:numFmt w:val="decimal"/>
+      <w:lvlText w:val="%9."/>
+      <w:lvlJc w:val="left"/>
+      <w:pPr>
+        <w:tabs>
+          <w:tab w:val="num" w:pos="3600"/>
+        </w:tabs>
         <w:ind w:left="3600" w:hanging="360"/>
       </w:pPr>
-      <w:rPr>
-        <w:rFonts w:ascii="Courier New" w:hAnsi="Courier New" w:cs="Courier New" w:hint="default"/>
-        <w:rFonts w:cs="Courier New"/>
-      </w:rPr>
-    </w:lvl>
-    <w:lvl w:ilvl="5">
-      <w:start w:val="1"/>
-      <w:numFmt w:val="bullet"/>
-      <w:lvlText w:val=""/>
-      <w:lvlJc w:val="left"/>
-      <w:pPr>
-        <w:ind w:left="4320" w:hanging="360"/>
-      </w:pPr>
-      <w:rPr>
-        <w:rFonts w:ascii="Wingdings" w:hAnsi="Wingdings" w:cs="Wingdings" w:hint="default"/>
-        <w:rFonts w:cs="Wingdings"/>
-      </w:rPr>
-    </w:lvl>
-    <w:lvl w:ilvl="6">
-      <w:start w:val="1"/>
-      <w:numFmt w:val="bullet"/>
-      <w:lvlText w:val=""/>
-      <w:lvlJc w:val="left"/>
-      <w:pPr>
-        <w:ind w:left="5040" w:hanging="360"/>
-      </w:pPr>
-      <w:rPr>
-        <w:rFonts w:ascii="Symbol" w:hAnsi="Symbol" w:cs="Symbol" w:hint="default"/>
-        <w:rFonts w:cs="Symbol"/>
-      </w:rPr>
-    </w:lvl>
-    <w:lvl w:ilvl="7">
-      <w:start w:val="1"/>
-      <w:numFmt w:val="bullet"/>
-      <w:lvlText w:val="o"/>
-      <w:lvlJc w:val="left"/>
-      <w:pPr>
-        <w:ind w:left="5760" w:hanging="360"/>
-      </w:pPr>
-      <w:rPr>
-        <w:rFonts w:ascii="Courier New" w:hAnsi="Courier New" w:cs="Courier New" w:hint="default"/>
-        <w:rFonts w:cs="Courier New"/>
-      </w:rPr>
-    </w:lvl>
-    <w:lvl w:ilvl="8">
-      <w:start w:val="1"/>
-      <w:numFmt w:val="bullet"/>
-      <w:lvlText w:val=""/>
-      <w:lvlJc w:val="left"/>
-      <w:pPr>
-        <w:ind w:left="6480" w:hanging="360"/>
-      </w:pPr>
-      <w:rPr>
-        <w:rFonts w:ascii="Wingdings" w:hAnsi="Wingdings" w:cs="Wingdings" w:hint="default"/>
-        <w:rFonts w:cs="Wingdings"/>
-      </w:rPr>
+      <w:rPr/>
     </w:lvl>
   </w:abstractNum>
   <w:abstractNum w:abstractNumId="7">

</xml_diff>

<commit_message>
Agregada numeracion a reqs
</commit_message>
<xml_diff>
--- a/docs/plan-de-proyecto/ERS_hipocrates.docx
+++ b/docs/plan-de-proyecto/ERS_hipocrates.docx
@@ -2087,16 +2087,16 @@
         <w:pStyle w:val="ListParagraph"/>
         <w:numPr>
           <w:ilvl w:val="0"/>
-          <w:numId w:val="0"/>
-        </w:numPr>
-        <w:ind w:left="720" w:hanging="0"/>
-        <w:rPr/>
-      </w:pPr>
-      <w:r>
-        <w:rPr>
-          <w:lang w:val="es-CL"/>
-        </w:rPr>
-        <w:t>1. RF: paciente agenda hora por pagina web</w:t>
+          <w:numId w:val="7"/>
+        </w:numPr>
+        <w:ind w:hanging="0"/>
+        <w:rPr/>
+      </w:pPr>
+      <w:r>
+        <w:rPr>
+          <w:lang w:val="es-CL"/>
+        </w:rPr>
+        <w:t>RF: paciente agenda hora por pagina web</w:t>
       </w:r>
     </w:p>
     <w:p>
@@ -2104,9 +2104,9 @@
         <w:pStyle w:val="ListParagraph"/>
         <w:numPr>
           <w:ilvl w:val="0"/>
-          <w:numId w:val="0"/>
-        </w:numPr>
-        <w:ind w:left="720" w:hanging="0"/>
+          <w:numId w:val="7"/>
+        </w:numPr>
+        <w:ind w:hanging="0"/>
         <w:rPr/>
       </w:pPr>
       <w:r>
@@ -2121,9 +2121,9 @@
         <w:pStyle w:val="ListParagraph"/>
         <w:numPr>
           <w:ilvl w:val="0"/>
-          <w:numId w:val="0"/>
-        </w:numPr>
-        <w:ind w:left="720" w:hanging="0"/>
+          <w:numId w:val="7"/>
+        </w:numPr>
+        <w:ind w:hanging="0"/>
         <w:rPr/>
       </w:pPr>
       <w:r>
@@ -2138,9 +2138,9 @@
         <w:pStyle w:val="ListParagraph"/>
         <w:numPr>
           <w:ilvl w:val="0"/>
-          <w:numId w:val="0"/>
-        </w:numPr>
-        <w:ind w:left="720" w:hanging="0"/>
+          <w:numId w:val="7"/>
+        </w:numPr>
+        <w:ind w:hanging="0"/>
         <w:rPr/>
       </w:pPr>
       <w:r>
@@ -2155,9 +2155,9 @@
         <w:pStyle w:val="ListParagraph"/>
         <w:numPr>
           <w:ilvl w:val="0"/>
-          <w:numId w:val="0"/>
-        </w:numPr>
-        <w:ind w:left="720" w:hanging="0"/>
+          <w:numId w:val="7"/>
+        </w:numPr>
+        <w:ind w:hanging="0"/>
         <w:rPr/>
       </w:pPr>
       <w:r>
@@ -2172,9 +2172,9 @@
         <w:pStyle w:val="ListParagraph"/>
         <w:numPr>
           <w:ilvl w:val="0"/>
-          <w:numId w:val="0"/>
-        </w:numPr>
-        <w:ind w:left="720" w:hanging="0"/>
+          <w:numId w:val="7"/>
+        </w:numPr>
+        <w:ind w:hanging="0"/>
         <w:rPr/>
       </w:pPr>
       <w:r>
@@ -2189,9 +2189,9 @@
         <w:pStyle w:val="ListParagraph"/>
         <w:numPr>
           <w:ilvl w:val="0"/>
-          <w:numId w:val="0"/>
-        </w:numPr>
-        <w:ind w:left="720" w:hanging="0"/>
+          <w:numId w:val="7"/>
+        </w:numPr>
+        <w:ind w:hanging="0"/>
         <w:rPr/>
       </w:pPr>
       <w:r>
@@ -2206,9 +2206,9 @@
         <w:pStyle w:val="ListParagraph"/>
         <w:numPr>
           <w:ilvl w:val="0"/>
-          <w:numId w:val="0"/>
-        </w:numPr>
-        <w:ind w:left="720" w:hanging="0"/>
+          <w:numId w:val="7"/>
+        </w:numPr>
+        <w:ind w:hanging="0"/>
         <w:rPr/>
       </w:pPr>
       <w:r>
@@ -2223,9 +2223,9 @@
         <w:pStyle w:val="ListParagraph"/>
         <w:numPr>
           <w:ilvl w:val="0"/>
-          <w:numId w:val="0"/>
-        </w:numPr>
-        <w:ind w:left="720" w:hanging="0"/>
+          <w:numId w:val="7"/>
+        </w:numPr>
+        <w:ind w:hanging="0"/>
         <w:rPr/>
       </w:pPr>
       <w:r>
@@ -2240,9 +2240,9 @@
         <w:pStyle w:val="ListParagraph"/>
         <w:numPr>
           <w:ilvl w:val="0"/>
-          <w:numId w:val="0"/>
-        </w:numPr>
-        <w:ind w:left="720" w:hanging="0"/>
+          <w:numId w:val="7"/>
+        </w:numPr>
+        <w:ind w:hanging="0"/>
         <w:rPr/>
       </w:pPr>
       <w:r>
@@ -2257,9 +2257,9 @@
         <w:pStyle w:val="ListParagraph"/>
         <w:numPr>
           <w:ilvl w:val="0"/>
-          <w:numId w:val="0"/>
-        </w:numPr>
-        <w:ind w:left="720" w:hanging="0"/>
+          <w:numId w:val="7"/>
+        </w:numPr>
+        <w:ind w:hanging="0"/>
         <w:rPr/>
       </w:pPr>
       <w:r>
@@ -2274,9 +2274,9 @@
         <w:pStyle w:val="ListParagraph"/>
         <w:numPr>
           <w:ilvl w:val="0"/>
-          <w:numId w:val="0"/>
-        </w:numPr>
-        <w:ind w:left="720" w:hanging="0"/>
+          <w:numId w:val="7"/>
+        </w:numPr>
+        <w:ind w:hanging="0"/>
         <w:rPr/>
       </w:pPr>
       <w:r>
@@ -2291,9 +2291,9 @@
         <w:pStyle w:val="ListParagraph"/>
         <w:numPr>
           <w:ilvl w:val="0"/>
-          <w:numId w:val="0"/>
-        </w:numPr>
-        <w:ind w:left="720" w:hanging="0"/>
+          <w:numId w:val="7"/>
+        </w:numPr>
+        <w:ind w:hanging="0"/>
         <w:rPr/>
       </w:pPr>
       <w:r>
@@ -2308,9 +2308,9 @@
         <w:pStyle w:val="ListParagraph"/>
         <w:numPr>
           <w:ilvl w:val="0"/>
-          <w:numId w:val="0"/>
-        </w:numPr>
-        <w:ind w:left="720" w:hanging="0"/>
+          <w:numId w:val="7"/>
+        </w:numPr>
+        <w:ind w:hanging="0"/>
         <w:rPr/>
       </w:pPr>
       <w:r>
@@ -2325,9 +2325,9 @@
         <w:pStyle w:val="ListParagraph"/>
         <w:numPr>
           <w:ilvl w:val="0"/>
-          <w:numId w:val="0"/>
-        </w:numPr>
-        <w:ind w:left="720" w:hanging="0"/>
+          <w:numId w:val="7"/>
+        </w:numPr>
+        <w:ind w:hanging="0"/>
         <w:rPr/>
       </w:pPr>
       <w:r>
@@ -2342,9 +2342,9 @@
         <w:pStyle w:val="ListParagraph"/>
         <w:numPr>
           <w:ilvl w:val="0"/>
-          <w:numId w:val="0"/>
-        </w:numPr>
-        <w:ind w:left="720" w:hanging="0"/>
+          <w:numId w:val="7"/>
+        </w:numPr>
+        <w:ind w:hanging="0"/>
         <w:rPr/>
       </w:pPr>
       <w:r>
@@ -2359,9 +2359,9 @@
         <w:pStyle w:val="ListParagraph"/>
         <w:numPr>
           <w:ilvl w:val="0"/>
-          <w:numId w:val="0"/>
-        </w:numPr>
-        <w:ind w:left="720" w:hanging="0"/>
+          <w:numId w:val="7"/>
+        </w:numPr>
+        <w:ind w:hanging="0"/>
         <w:rPr/>
       </w:pPr>
       <w:r>
@@ -2376,9 +2376,9 @@
         <w:pStyle w:val="ListParagraph"/>
         <w:numPr>
           <w:ilvl w:val="0"/>
-          <w:numId w:val="0"/>
-        </w:numPr>
-        <w:ind w:left="720" w:hanging="0"/>
+          <w:numId w:val="7"/>
+        </w:numPr>
+        <w:ind w:hanging="0"/>
         <w:rPr/>
       </w:pPr>
       <w:r>
@@ -2393,9 +2393,9 @@
         <w:pStyle w:val="ListParagraph"/>
         <w:numPr>
           <w:ilvl w:val="0"/>
-          <w:numId w:val="0"/>
-        </w:numPr>
-        <w:ind w:left="720" w:hanging="0"/>
+          <w:numId w:val="7"/>
+        </w:numPr>
+        <w:ind w:hanging="0"/>
         <w:rPr/>
       </w:pPr>
       <w:r>
@@ -2410,9 +2410,9 @@
         <w:pStyle w:val="ListParagraph"/>
         <w:numPr>
           <w:ilvl w:val="0"/>
-          <w:numId w:val="0"/>
-        </w:numPr>
-        <w:ind w:left="720" w:hanging="0"/>
+          <w:numId w:val="7"/>
+        </w:numPr>
+        <w:ind w:hanging="0"/>
         <w:rPr/>
       </w:pPr>
       <w:r>
@@ -2427,9 +2427,9 @@
         <w:pStyle w:val="ListParagraph"/>
         <w:numPr>
           <w:ilvl w:val="0"/>
-          <w:numId w:val="0"/>
-        </w:numPr>
-        <w:ind w:left="720" w:hanging="0"/>
+          <w:numId w:val="7"/>
+        </w:numPr>
+        <w:ind w:hanging="0"/>
         <w:rPr/>
       </w:pPr>
       <w:r>
@@ -2444,9 +2444,9 @@
         <w:pStyle w:val="ListParagraph"/>
         <w:numPr>
           <w:ilvl w:val="0"/>
-          <w:numId w:val="0"/>
-        </w:numPr>
-        <w:ind w:left="720" w:hanging="0"/>
+          <w:numId w:val="7"/>
+        </w:numPr>
+        <w:ind w:hanging="0"/>
         <w:rPr/>
       </w:pPr>
       <w:r>
@@ -2461,9 +2461,9 @@
         <w:pStyle w:val="ListParagraph"/>
         <w:numPr>
           <w:ilvl w:val="0"/>
-          <w:numId w:val="0"/>
-        </w:numPr>
-        <w:ind w:left="720" w:hanging="0"/>
+          <w:numId w:val="7"/>
+        </w:numPr>
+        <w:ind w:hanging="0"/>
         <w:rPr/>
       </w:pPr>
       <w:r>
@@ -2478,9 +2478,9 @@
         <w:pStyle w:val="ListParagraph"/>
         <w:numPr>
           <w:ilvl w:val="0"/>
-          <w:numId w:val="0"/>
-        </w:numPr>
-        <w:ind w:left="720" w:hanging="0"/>
+          <w:numId w:val="7"/>
+        </w:numPr>
+        <w:ind w:hanging="0"/>
         <w:rPr/>
       </w:pPr>
       <w:r>
@@ -2495,9 +2495,9 @@
         <w:pStyle w:val="ListParagraph"/>
         <w:numPr>
           <w:ilvl w:val="0"/>
-          <w:numId w:val="0"/>
-        </w:numPr>
-        <w:ind w:left="720" w:hanging="0"/>
+          <w:numId w:val="7"/>
+        </w:numPr>
+        <w:ind w:hanging="0"/>
         <w:rPr/>
       </w:pPr>
       <w:r>
@@ -2512,9 +2512,9 @@
         <w:pStyle w:val="ListParagraph"/>
         <w:numPr>
           <w:ilvl w:val="0"/>
-          <w:numId w:val="0"/>
-        </w:numPr>
-        <w:ind w:left="720" w:hanging="0"/>
+          <w:numId w:val="7"/>
+        </w:numPr>
+        <w:ind w:hanging="0"/>
         <w:rPr/>
       </w:pPr>
       <w:r>
@@ -2529,9 +2529,9 @@
         <w:pStyle w:val="ListParagraph"/>
         <w:numPr>
           <w:ilvl w:val="0"/>
-          <w:numId w:val="0"/>
-        </w:numPr>
-        <w:ind w:left="720" w:hanging="0"/>
+          <w:numId w:val="7"/>
+        </w:numPr>
+        <w:ind w:hanging="0"/>
         <w:rPr/>
       </w:pPr>
       <w:r>
@@ -2546,9 +2546,9 @@
         <w:pStyle w:val="ListParagraph"/>
         <w:numPr>
           <w:ilvl w:val="0"/>
-          <w:numId w:val="0"/>
-        </w:numPr>
-        <w:ind w:left="720" w:hanging="0"/>
+          <w:numId w:val="7"/>
+        </w:numPr>
+        <w:ind w:hanging="0"/>
         <w:rPr/>
       </w:pPr>
       <w:r>
@@ -2563,9 +2563,9 @@
         <w:pStyle w:val="ListParagraph"/>
         <w:numPr>
           <w:ilvl w:val="0"/>
-          <w:numId w:val="0"/>
-        </w:numPr>
-        <w:ind w:left="720" w:hanging="0"/>
+          <w:numId w:val="7"/>
+        </w:numPr>
+        <w:ind w:hanging="0"/>
         <w:rPr/>
       </w:pPr>
       <w:r>
@@ -2580,9 +2580,9 @@
         <w:pStyle w:val="ListParagraph"/>
         <w:numPr>
           <w:ilvl w:val="0"/>
-          <w:numId w:val="0"/>
-        </w:numPr>
-        <w:ind w:left="720" w:hanging="0"/>
+          <w:numId w:val="7"/>
+        </w:numPr>
+        <w:ind w:hanging="0"/>
         <w:rPr/>
       </w:pPr>
       <w:r>
@@ -2597,9 +2597,9 @@
         <w:pStyle w:val="ListParagraph"/>
         <w:numPr>
           <w:ilvl w:val="0"/>
-          <w:numId w:val="0"/>
-        </w:numPr>
-        <w:ind w:left="720" w:hanging="0"/>
+          <w:numId w:val="7"/>
+        </w:numPr>
+        <w:ind w:hanging="0"/>
         <w:rPr/>
       </w:pPr>
       <w:r>
@@ -2614,9 +2614,9 @@
         <w:pStyle w:val="ListParagraph"/>
         <w:numPr>
           <w:ilvl w:val="0"/>
-          <w:numId w:val="0"/>
-        </w:numPr>
-        <w:ind w:left="720" w:hanging="0"/>
+          <w:numId w:val="7"/>
+        </w:numPr>
+        <w:ind w:hanging="0"/>
         <w:rPr/>
       </w:pPr>
       <w:r>
@@ -2694,6 +2694,10 @@
     <w:p>
       <w:pPr>
         <w:pStyle w:val="Normal"/>
+        <w:numPr>
+          <w:ilvl w:val="0"/>
+          <w:numId w:val="8"/>
+        </w:numPr>
         <w:rPr/>
       </w:pPr>
       <w:r>
@@ -2704,6 +2708,10 @@
     <w:p>
       <w:pPr>
         <w:pStyle w:val="Normal"/>
+        <w:numPr>
+          <w:ilvl w:val="0"/>
+          <w:numId w:val="8"/>
+        </w:numPr>
         <w:rPr/>
       </w:pPr>
       <w:r>
@@ -2714,6 +2722,10 @@
     <w:p>
       <w:pPr>
         <w:pStyle w:val="Normal"/>
+        <w:numPr>
+          <w:ilvl w:val="0"/>
+          <w:numId w:val="8"/>
+        </w:numPr>
         <w:rPr/>
       </w:pPr>
       <w:r>
@@ -2724,6 +2736,10 @@
     <w:p>
       <w:pPr>
         <w:pStyle w:val="Normal"/>
+        <w:numPr>
+          <w:ilvl w:val="0"/>
+          <w:numId w:val="8"/>
+        </w:numPr>
         <w:rPr/>
       </w:pPr>
       <w:r>
@@ -2734,6 +2750,10 @@
     <w:p>
       <w:pPr>
         <w:pStyle w:val="Normal"/>
+        <w:numPr>
+          <w:ilvl w:val="0"/>
+          <w:numId w:val="8"/>
+        </w:numPr>
         <w:rPr/>
       </w:pPr>
       <w:r>
@@ -2744,6 +2764,10 @@
     <w:p>
       <w:pPr>
         <w:pStyle w:val="Normal"/>
+        <w:numPr>
+          <w:ilvl w:val="0"/>
+          <w:numId w:val="8"/>
+        </w:numPr>
         <w:rPr/>
       </w:pPr>
       <w:r>
@@ -2754,6 +2778,10 @@
     <w:p>
       <w:pPr>
         <w:pStyle w:val="Normal"/>
+        <w:numPr>
+          <w:ilvl w:val="0"/>
+          <w:numId w:val="8"/>
+        </w:numPr>
         <w:rPr/>
       </w:pPr>
       <w:r>
@@ -2764,6 +2792,10 @@
     <w:p>
       <w:pPr>
         <w:pStyle w:val="Normal"/>
+        <w:numPr>
+          <w:ilvl w:val="0"/>
+          <w:numId w:val="8"/>
+        </w:numPr>
         <w:rPr/>
       </w:pPr>
       <w:r>
@@ -2774,6 +2806,10 @@
     <w:p>
       <w:pPr>
         <w:pStyle w:val="Normal"/>
+        <w:numPr>
+          <w:ilvl w:val="0"/>
+          <w:numId w:val="8"/>
+        </w:numPr>
         <w:rPr/>
       </w:pPr>
       <w:r>
@@ -2784,6 +2820,10 @@
     <w:p>
       <w:pPr>
         <w:pStyle w:val="Normal"/>
+        <w:numPr>
+          <w:ilvl w:val="0"/>
+          <w:numId w:val="8"/>
+        </w:numPr>
         <w:rPr/>
       </w:pPr>
       <w:r>
@@ -2794,6 +2834,10 @@
     <w:p>
       <w:pPr>
         <w:pStyle w:val="Normal"/>
+        <w:numPr>
+          <w:ilvl w:val="0"/>
+          <w:numId w:val="8"/>
+        </w:numPr>
         <w:rPr/>
       </w:pPr>
       <w:r>
@@ -2804,6 +2848,10 @@
     <w:p>
       <w:pPr>
         <w:pStyle w:val="Normal"/>
+        <w:numPr>
+          <w:ilvl w:val="0"/>
+          <w:numId w:val="8"/>
+        </w:numPr>
         <w:rPr/>
       </w:pPr>
       <w:r>
@@ -2814,6 +2862,10 @@
     <w:p>
       <w:pPr>
         <w:pStyle w:val="Normal"/>
+        <w:numPr>
+          <w:ilvl w:val="0"/>
+          <w:numId w:val="8"/>
+        </w:numPr>
         <w:rPr/>
       </w:pPr>
       <w:r>
@@ -2824,6 +2876,10 @@
     <w:p>
       <w:pPr>
         <w:pStyle w:val="Normal"/>
+        <w:numPr>
+          <w:ilvl w:val="0"/>
+          <w:numId w:val="8"/>
+        </w:numPr>
         <w:rPr/>
       </w:pPr>
       <w:r>
@@ -2834,6 +2890,10 @@
     <w:p>
       <w:pPr>
         <w:pStyle w:val="Normal"/>
+        <w:numPr>
+          <w:ilvl w:val="0"/>
+          <w:numId w:val="8"/>
+        </w:numPr>
         <w:rPr/>
       </w:pPr>
       <w:r>
@@ -2844,6 +2904,10 @@
     <w:p>
       <w:pPr>
         <w:pStyle w:val="Normal"/>
+        <w:numPr>
+          <w:ilvl w:val="0"/>
+          <w:numId w:val="8"/>
+        </w:numPr>
         <w:rPr/>
       </w:pPr>
       <w:r>
@@ -2854,6 +2918,10 @@
     <w:p>
       <w:pPr>
         <w:pStyle w:val="Normal"/>
+        <w:numPr>
+          <w:ilvl w:val="0"/>
+          <w:numId w:val="8"/>
+        </w:numPr>
         <w:rPr/>
       </w:pPr>
       <w:r>
@@ -2951,36 +3019,13 @@
           <w:ilvl w:val="0"/>
           <w:numId w:val="3"/>
         </w:numPr>
-        <w:rPr>
-          <w:lang w:val="es-CL"/>
-        </w:rPr>
+        <w:rPr/>
       </w:pPr>
       <w:r>
         <w:rPr>
           <w:lang w:val="es-CL"/>
         </w:rPr>
         <w:t>La arquitectura de integración de las distintas plataformas utilizadas para el sistema debe quedar documentada.</w:t>
-      </w:r>
-    </w:p>
-    <w:p>
-      <w:pPr>
-        <w:pStyle w:val="Normal"/>
-        <w:rPr>
-          <w:rFonts w:ascii="Calibri Light" w:hAnsi="Calibri Light" w:eastAsia="" w:cs="" w:asciiTheme="majorHAnsi" w:cstheme="majorBidi" w:eastAsiaTheme="majorEastAsia" w:hAnsiTheme="majorHAnsi"/>
-          <w:color w:val="2E74B5" w:themeColor="accent1" w:themeShade="bf"/>
-          <w:sz w:val="32"/>
-          <w:szCs w:val="32"/>
-          <w:lang w:val="es-CL"/>
-        </w:rPr>
-      </w:pPr>
-      <w:r>
-        <w:rPr>
-          <w:rFonts w:eastAsia="" w:cs="" w:cstheme="majorBidi" w:eastAsiaTheme="majorEastAsia" w:ascii="Calibri Light" w:hAnsi="Calibri Light"/>
-          <w:color w:val="2E74B5" w:themeColor="accent1" w:themeShade="bf"/>
-          <w:sz w:val="32"/>
-          <w:szCs w:val="32"/>
-          <w:lang w:val="es-CL"/>
-        </w:rPr>
       </w:r>
       <w:r>
         <w:br w:type="page"/>
@@ -3550,121 +3595,94 @@
   </w:abstractNum>
   <w:abstractNum w:abstractNumId="3">
     <w:lvl w:ilvl="0">
-      <w:start w:val="1"/>
-      <w:numFmt w:val="bullet"/>
-      <w:lvlText w:val=""/>
+      <w:start w:val="17"/>
+      <w:numFmt w:val="decimal"/>
+      <w:lvlText w:val="RNF%1."/>
       <w:lvlJc w:val="left"/>
       <w:pPr>
         <w:ind w:left="720" w:hanging="360"/>
       </w:pPr>
-      <w:rPr>
-        <w:rFonts w:ascii="Symbol" w:hAnsi="Symbol" w:cs="Symbol" w:hint="default"/>
-        <w:rFonts w:cs="Symbol"/>
-      </w:rPr>
+      <w:rPr/>
     </w:lvl>
     <w:lvl w:ilvl="1">
-      <w:start w:val="1"/>
-      <w:numFmt w:val="bullet"/>
-      <w:lvlText w:val="o"/>
+      <w:start w:val="17"/>
+      <w:numFmt w:val="decimal"/>
+      <w:lvlText w:val="RNF%2"/>
       <w:lvlJc w:val="left"/>
       <w:pPr>
         <w:ind w:left="1440" w:hanging="360"/>
       </w:pPr>
-      <w:rPr>
-        <w:rFonts w:ascii="Courier New" w:hAnsi="Courier New" w:cs="Courier New" w:hint="default"/>
-        <w:rFonts w:cs="Courier New"/>
-      </w:rPr>
+      <w:rPr/>
     </w:lvl>
     <w:lvl w:ilvl="2">
-      <w:start w:val="1"/>
-      <w:numFmt w:val="bullet"/>
-      <w:lvlText w:val=""/>
+      <w:start w:val="17"/>
+      <w:numFmt w:val="decimal"/>
+      <w:lvlText w:val="RNF%3"/>
       <w:lvlJc w:val="left"/>
       <w:pPr>
         <w:ind w:left="2160" w:hanging="360"/>
       </w:pPr>
-      <w:rPr>
-        <w:rFonts w:ascii="Wingdings" w:hAnsi="Wingdings" w:cs="Wingdings" w:hint="default"/>
-        <w:rFonts w:cs="Wingdings"/>
-      </w:rPr>
+      <w:rPr/>
     </w:lvl>
     <w:lvl w:ilvl="3">
-      <w:start w:val="1"/>
-      <w:numFmt w:val="bullet"/>
-      <w:lvlText w:val=""/>
+      <w:start w:val="17"/>
+      <w:numFmt w:val="decimal"/>
+      <w:lvlText w:val="RNF%4"/>
       <w:lvlJc w:val="left"/>
       <w:pPr>
         <w:ind w:left="2880" w:hanging="360"/>
       </w:pPr>
-      <w:rPr>
-        <w:rFonts w:ascii="Symbol" w:hAnsi="Symbol" w:cs="Symbol" w:hint="default"/>
-        <w:rFonts w:cs="Symbol"/>
-      </w:rPr>
+      <w:rPr/>
     </w:lvl>
     <w:lvl w:ilvl="4">
-      <w:start w:val="1"/>
-      <w:numFmt w:val="bullet"/>
-      <w:lvlText w:val="o"/>
+      <w:start w:val="17"/>
+      <w:numFmt w:val="decimal"/>
+      <w:lvlText w:val="RNF%5"/>
       <w:lvlJc w:val="left"/>
       <w:pPr>
         <w:ind w:left="3600" w:hanging="360"/>
       </w:pPr>
-      <w:rPr>
-        <w:rFonts w:ascii="Courier New" w:hAnsi="Courier New" w:cs="Courier New" w:hint="default"/>
-        <w:rFonts w:cs="Courier New"/>
-      </w:rPr>
+      <w:rPr/>
     </w:lvl>
     <w:lvl w:ilvl="5">
-      <w:start w:val="1"/>
-      <w:numFmt w:val="bullet"/>
-      <w:lvlText w:val=""/>
+      <w:start w:val="17"/>
+      <w:numFmt w:val="decimal"/>
+      <w:lvlText w:val="RNF%6"/>
       <w:lvlJc w:val="left"/>
       <w:pPr>
         <w:ind w:left="4320" w:hanging="360"/>
       </w:pPr>
-      <w:rPr>
-        <w:rFonts w:ascii="Wingdings" w:hAnsi="Wingdings" w:cs="Wingdings" w:hint="default"/>
-        <w:rFonts w:cs="Wingdings"/>
-      </w:rPr>
+      <w:rPr/>
     </w:lvl>
     <w:lvl w:ilvl="6">
-      <w:start w:val="1"/>
-      <w:numFmt w:val="bullet"/>
-      <w:lvlText w:val=""/>
+      <w:start w:val="17"/>
+      <w:numFmt w:val="decimal"/>
+      <w:lvlText w:val="RNF%7"/>
       <w:lvlJc w:val="left"/>
       <w:pPr>
         <w:ind w:left="5040" w:hanging="360"/>
       </w:pPr>
-      <w:rPr>
-        <w:rFonts w:ascii="Symbol" w:hAnsi="Symbol" w:cs="Symbol" w:hint="default"/>
-        <w:rFonts w:cs="Symbol"/>
-      </w:rPr>
+      <w:rPr/>
     </w:lvl>
     <w:lvl w:ilvl="7">
-      <w:start w:val="1"/>
-      <w:numFmt w:val="bullet"/>
-      <w:lvlText w:val="o"/>
+      <w:start w:val="17"/>
+      <w:numFmt w:val="decimal"/>
+      <w:lvlText w:val="RNF%8"/>
       <w:lvlJc w:val="left"/>
       <w:pPr>
         <w:ind w:left="5760" w:hanging="360"/>
       </w:pPr>
-      <w:rPr>
-        <w:rFonts w:ascii="Courier New" w:hAnsi="Courier New" w:cs="Courier New" w:hint="default"/>
-        <w:rFonts w:cs="Courier New"/>
-      </w:rPr>
+      <w:rPr/>
     </w:lvl>
     <w:lvl w:ilvl="8">
-      <w:start w:val="1"/>
-      <w:numFmt w:val="bullet"/>
-      <w:lvlText w:val=""/>
+      <w:start w:val="17"/>
+      <w:numFmt w:val="decimal"/>
+      <w:lvlText w:val="RNF%9"/>
       <w:lvlJc w:val="left"/>
       <w:pPr>
         <w:ind w:left="6480" w:hanging="360"/>
       </w:pPr>
-      <w:rPr>
-        <w:rFonts w:ascii="Wingdings" w:hAnsi="Wingdings" w:cs="Wingdings" w:hint="default"/>
-        <w:rFonts w:cs="Wingdings"/>
-      </w:rPr>
+      <w:rPr/>
     </w:lvl>
   </w:abstractNum>
   <w:abstractNum w:abstractNumId="4">
@@ -4025,6 +4043,235 @@
     </w:lvl>
   </w:abstractNum>
   <w:abstractNum w:abstractNumId="7">
+    <w:lvl w:ilvl="0">
+      <w:start w:val="1"/>
+      <w:numFmt w:val="decimal"/>
+      <w:lvlText w:val="RF%1."/>
+      <w:lvlJc w:val="left"/>
+      <w:pPr>
+        <w:tabs>
+          <w:tab w:val="num" w:pos="720"/>
+        </w:tabs>
+        <w:ind w:left="720" w:hanging="360"/>
+      </w:pPr>
+      <w:rPr/>
+    </w:lvl>
+    <w:lvl w:ilvl="1">
+      <w:start w:val="1"/>
+      <w:numFmt w:val="decimal"/>
+      <w:lvlText w:val="RF%2."/>
+      <w:lvlJc w:val="left"/>
+      <w:pPr>
+        <w:tabs>
+          <w:tab w:val="num" w:pos="1080"/>
+        </w:tabs>
+        <w:ind w:left="1080" w:hanging="360"/>
+      </w:pPr>
+      <w:rPr/>
+    </w:lvl>
+    <w:lvl w:ilvl="2">
+      <w:start w:val="1"/>
+      <w:numFmt w:val="decimal"/>
+      <w:lvlText w:val="RF%3."/>
+      <w:lvlJc w:val="left"/>
+      <w:pPr>
+        <w:tabs>
+          <w:tab w:val="num" w:pos="1440"/>
+        </w:tabs>
+        <w:ind w:left="1440" w:hanging="360"/>
+      </w:pPr>
+      <w:rPr/>
+    </w:lvl>
+    <w:lvl w:ilvl="3">
+      <w:start w:val="1"/>
+      <w:numFmt w:val="decimal"/>
+      <w:lvlText w:val="RF%4."/>
+      <w:lvlJc w:val="left"/>
+      <w:pPr>
+        <w:tabs>
+          <w:tab w:val="num" w:pos="1800"/>
+        </w:tabs>
+        <w:ind w:left="1800" w:hanging="360"/>
+      </w:pPr>
+      <w:rPr/>
+    </w:lvl>
+    <w:lvl w:ilvl="4">
+      <w:start w:val="1"/>
+      <w:numFmt w:val="decimal"/>
+      <w:lvlText w:val="RF%5."/>
+      <w:lvlJc w:val="left"/>
+      <w:pPr>
+        <w:tabs>
+          <w:tab w:val="num" w:pos="2160"/>
+        </w:tabs>
+        <w:ind w:left="2160" w:hanging="360"/>
+      </w:pPr>
+      <w:rPr/>
+    </w:lvl>
+    <w:lvl w:ilvl="5">
+      <w:start w:val="1"/>
+      <w:numFmt w:val="decimal"/>
+      <w:lvlText w:val="RF%6."/>
+      <w:lvlJc w:val="left"/>
+      <w:pPr>
+        <w:tabs>
+          <w:tab w:val="num" w:pos="2520"/>
+        </w:tabs>
+        <w:ind w:left="2520" w:hanging="360"/>
+      </w:pPr>
+      <w:rPr/>
+    </w:lvl>
+    <w:lvl w:ilvl="6">
+      <w:start w:val="1"/>
+      <w:numFmt w:val="decimal"/>
+      <w:lvlText w:val="RF%7."/>
+      <w:lvlJc w:val="left"/>
+      <w:pPr>
+        <w:tabs>
+          <w:tab w:val="num" w:pos="2880"/>
+        </w:tabs>
+        <w:ind w:left="2880" w:hanging="360"/>
+      </w:pPr>
+      <w:rPr/>
+    </w:lvl>
+    <w:lvl w:ilvl="7">
+      <w:start w:val="1"/>
+      <w:numFmt w:val="decimal"/>
+      <w:lvlText w:val="RF%8."/>
+      <w:lvlJc w:val="left"/>
+      <w:pPr>
+        <w:tabs>
+          <w:tab w:val="num" w:pos="3240"/>
+        </w:tabs>
+        <w:ind w:left="3240" w:hanging="360"/>
+      </w:pPr>
+      <w:rPr/>
+    </w:lvl>
+    <w:lvl w:ilvl="8">
+      <w:start w:val="1"/>
+      <w:numFmt w:val="decimal"/>
+      <w:lvlText w:val="RF%9."/>
+      <w:lvlJc w:val="left"/>
+      <w:pPr>
+        <w:tabs>
+          <w:tab w:val="num" w:pos="3600"/>
+        </w:tabs>
+        <w:ind w:left="3600" w:hanging="360"/>
+      </w:pPr>
+      <w:rPr/>
+    </w:lvl>
+  </w:abstractNum>
+  <w:abstractNum w:abstractNumId="8">
+    <w:lvl w:ilvl="0">
+      <w:start w:val="1"/>
+      <w:numFmt w:val="decimal"/>
+      <w:lvlText w:val="RNF%1."/>
+      <w:lvlJc w:val="left"/>
+      <w:pPr>
+        <w:tabs>
+          <w:tab w:val="num" w:pos="720"/>
+        </w:tabs>
+        <w:ind w:left="720" w:hanging="360"/>
+      </w:pPr>
+    </w:lvl>
+    <w:lvl w:ilvl="1">
+      <w:start w:val="1"/>
+      <w:numFmt w:val="decimal"/>
+      <w:lvlText w:val="RNF%2."/>
+      <w:lvlJc w:val="left"/>
+      <w:pPr>
+        <w:tabs>
+          <w:tab w:val="num" w:pos="1080"/>
+        </w:tabs>
+        <w:ind w:left="1080" w:hanging="360"/>
+      </w:pPr>
+    </w:lvl>
+    <w:lvl w:ilvl="2">
+      <w:start w:val="1"/>
+      <w:numFmt w:val="decimal"/>
+      <w:lvlText w:val="RNF%3."/>
+      <w:lvlJc w:val="left"/>
+      <w:pPr>
+        <w:tabs>
+          <w:tab w:val="num" w:pos="1440"/>
+        </w:tabs>
+        <w:ind w:left="1440" w:hanging="360"/>
+      </w:pPr>
+    </w:lvl>
+    <w:lvl w:ilvl="3">
+      <w:start w:val="1"/>
+      <w:numFmt w:val="decimal"/>
+      <w:lvlText w:val="RNF%4."/>
+      <w:lvlJc w:val="left"/>
+      <w:pPr>
+        <w:tabs>
+          <w:tab w:val="num" w:pos="1800"/>
+        </w:tabs>
+        <w:ind w:left="1800" w:hanging="360"/>
+      </w:pPr>
+    </w:lvl>
+    <w:lvl w:ilvl="4">
+      <w:start w:val="1"/>
+      <w:numFmt w:val="decimal"/>
+      <w:lvlText w:val="RNF%5."/>
+      <w:lvlJc w:val="left"/>
+      <w:pPr>
+        <w:tabs>
+          <w:tab w:val="num" w:pos="2160"/>
+        </w:tabs>
+        <w:ind w:left="2160" w:hanging="360"/>
+      </w:pPr>
+    </w:lvl>
+    <w:lvl w:ilvl="5">
+      <w:start w:val="1"/>
+      <w:numFmt w:val="decimal"/>
+      <w:lvlText w:val="RNF%6."/>
+      <w:lvlJc w:val="left"/>
+      <w:pPr>
+        <w:tabs>
+          <w:tab w:val="num" w:pos="2520"/>
+        </w:tabs>
+        <w:ind w:left="2520" w:hanging="360"/>
+      </w:pPr>
+    </w:lvl>
+    <w:lvl w:ilvl="6">
+      <w:start w:val="1"/>
+      <w:numFmt w:val="decimal"/>
+      <w:lvlText w:val="RNF%7."/>
+      <w:lvlJc w:val="left"/>
+      <w:pPr>
+        <w:tabs>
+          <w:tab w:val="num" w:pos="2880"/>
+        </w:tabs>
+        <w:ind w:left="2880" w:hanging="360"/>
+      </w:pPr>
+    </w:lvl>
+    <w:lvl w:ilvl="7">
+      <w:start w:val="1"/>
+      <w:numFmt w:val="decimal"/>
+      <w:lvlText w:val="RNF%8."/>
+      <w:lvlJc w:val="left"/>
+      <w:pPr>
+        <w:tabs>
+          <w:tab w:val="num" w:pos="3240"/>
+        </w:tabs>
+        <w:ind w:left="3240" w:hanging="360"/>
+      </w:pPr>
+    </w:lvl>
+    <w:lvl w:ilvl="8">
+      <w:start w:val="1"/>
+      <w:numFmt w:val="decimal"/>
+      <w:lvlText w:val="RNF%9."/>
+      <w:lvlJc w:val="left"/>
+      <w:pPr>
+        <w:tabs>
+          <w:tab w:val="num" w:pos="3600"/>
+        </w:tabs>
+        <w:ind w:left="3600" w:hanging="360"/>
+      </w:pPr>
+    </w:lvl>
+  </w:abstractNum>
+  <w:abstractNum w:abstractNumId="9">
     <w:lvl w:ilvl="0">
       <w:start w:val="1"/>
       <w:numFmt w:val="none"/>
@@ -4136,6 +4383,12 @@
   </w:num>
   <w:num w:numId="7">
     <w:abstractNumId w:val="7"/>
+  </w:num>
+  <w:num w:numId="8">
+    <w:abstractNumId w:val="8"/>
+  </w:num>
+  <w:num w:numId="9">
+    <w:abstractNumId w:val="9"/>
   </w:num>
 </w:numbering>
 </file>

</xml_diff>

<commit_message>
Terminada redacción de requerimientos
</commit_message>
<xml_diff>
--- a/docs/plan-de-proyecto/ERS_hipocrates.docx
+++ b/docs/plan-de-proyecto/ERS_hipocrates.docx
@@ -2450,6 +2450,21 @@
         <w:rPr/>
       </w:pPr>
       <w:r>
+        <w:rPr/>
+        <w:t>El operador puede abrir y cerrar cajas mediante su terminal.</w:t>
+      </w:r>
+    </w:p>
+    <w:p>
+      <w:pPr>
+        <w:pStyle w:val="ListParagraph"/>
+        <w:numPr>
+          <w:ilvl w:val="0"/>
+          <w:numId w:val="7"/>
+        </w:numPr>
+        <w:ind w:hanging="0"/>
+        <w:rPr/>
+      </w:pPr>
+      <w:r>
         <w:rPr>
           <w:lang w:val="es-CL"/>
         </w:rPr>
@@ -2617,6 +2632,22 @@
     <w:p>
       <w:pPr>
         <w:pStyle w:val="Normal"/>
+        <w:numPr>
+          <w:ilvl w:val="0"/>
+          <w:numId w:val="9"/>
+        </w:numPr>
+        <w:rPr/>
+      </w:pPr>
+      <w:r>
+        <w:rPr>
+          <w:lang w:val="es-CL"/>
+        </w:rPr>
+        <w:t>El día 1 de cada mes se ejecutará un proceso automático que pagará los honorarios a los médicos correspondientes a las atenciones realizadas. Se les descontará el 40% del valor de la atención.</w:t>
+      </w:r>
+    </w:p>
+    <w:p>
+      <w:pPr>
+        <w:pStyle w:val="Normal"/>
         <w:rPr>
           <w:lang w:val="es-CL"/>
         </w:rPr>
@@ -2652,7 +2683,7 @@
       </w:pPr>
       <w:r>
         <w:rPr/>
-        <w:t>modelo de capas</w:t>
+        <w:t>El sistema debe ser implementado utilizando una arquitectura en capas.</w:t>
       </w:r>
     </w:p>
     <w:p>
@@ -2666,7 +2697,7 @@
       </w:pPr>
       <w:r>
         <w:rPr/>
-        <w:t>2. java y net, ambas, oracle</w:t>
+        <w:t>Debe utilizarse Java, Oracle y .NET.</w:t>
       </w:r>
     </w:p>
     <w:p>
@@ -2680,7 +2711,7 @@
       </w:pPr>
       <w:r>
         <w:rPr/>
-        <w:t>3. tercera forma normal</w:t>
+        <w:t>La base de datos debe estar en al menos tercera forma normal.</w:t>
       </w:r>
     </w:p>
     <w:p>
@@ -2694,7 +2725,7 @@
       </w:pPr>
       <w:r>
         <w:rPr/>
-        <w:t>4. procedimientos almacenados</w:t>
+        <w:t>La base de datos debe incluir al menos un procedimiento almacenado.</w:t>
       </w:r>
     </w:p>
     <w:p>
@@ -2708,7 +2739,7 @@
       </w:pPr>
       <w:r>
         <w:rPr/>
-        <w:t>5. aplicacion de escritorio</w:t>
+        <w:t>La solución debe incluir al menos una aplicación de escritorio.</w:t>
       </w:r>
     </w:p>
     <w:p>
@@ -2722,7 +2753,7 @@
       </w:pPr>
       <w:r>
         <w:rPr/>
-        <w:t>6. web o movil</w:t>
+        <w:t>La solución debe incluir una aplicación web o móvil.</w:t>
       </w:r>
     </w:p>
     <w:p>
@@ -2736,7 +2767,7 @@
       </w:pPr>
       <w:r>
         <w:rPr/>
-        <w:t>7. documentar aplicacion escritorio</w:t>
+        <w:t>La solución debe incorporar pruebas unitarias con JUnit y Unit VS, estas pruebas deben estar documentadas.</w:t>
       </w:r>
     </w:p>
     <w:p>
@@ -2750,7 +2781,7 @@
       </w:pPr>
       <w:r>
         <w:rPr/>
-        <w:t>8. documentaraplicación web</w:t>
+        <w:t>La solución debe tener un plan de pruebas de integración, documentadas e implementadas.</w:t>
       </w:r>
     </w:p>
     <w:p>
@@ -2764,7 +2795,7 @@
       </w:pPr>
       <w:r>
         <w:rPr/>
-        <w:t>9. plan de pruebas unitarias con junit y unitvs, documentadas e implementadas</w:t>
+        <w:t>La solución debe incorporar un plan de pruebas de aceptación, estas pruebas deben estar documentadas.</w:t>
       </w:r>
     </w:p>
     <w:p>
@@ -2778,7 +2809,7 @@
       </w:pPr>
       <w:r>
         <w:rPr/>
-        <w:t>10. plan de pruebas de integración, documentadas e implementadas</w:t>
+        <w:t>El centro médico atiende entre las 8:00 y 19:00 hrs. No debe permitirse a los operadores abrir cajas fuera de estas horas.</w:t>
       </w:r>
     </w:p>
     <w:p>
@@ -2792,7 +2823,7 @@
       </w:pPr>
       <w:r>
         <w:rPr/>
-        <w:t>11. plan de pruebas de acpetación, documentadas e implementadas</w:t>
+        <w:t>Cada caja debe tener: un número correlativo único, su estado (abierta o cerrada) y el operador encargado.</w:t>
       </w:r>
     </w:p>
     <w:p>
@@ -2806,7 +2837,7 @@
       </w:pPr>
       <w:r>
         <w:rPr/>
-        <w:t>12. El centro médico atiende público de 8:00 a 19:00 horas.</w:t>
+        <w:t>Cada pago tiene asociado una atención, el operador que lo registró, la fecha del pago, el paciente correspondiente a la atención y la bonificación siempre que el paciente haya tenido seguro.</w:t>
       </w:r>
     </w:p>
     <w:p>
@@ -2820,7 +2851,7 @@
       </w:pPr>
       <w:r>
         <w:rPr/>
-        <w:t>13. El concepto de caja corresponde al registro de todos los pagos realizados por atenciones de salud por un operador. Cada caja se identifica por un número correlativo único y tiene los estados de “abierta” y “cerrada”. El sistema debe permitir identificar claramente a qué corresponde el pago, quién lo registró, cuándo se realizó el pago, el tipo de atención relacionada, el paciente y la bonificación adicional si es que el paciente tiene un seguro.</w:t>
+        <w:t>Solo se pueden ingresar pacientes y pagos por terminales con cajas abiertas.</w:t>
       </w:r>
     </w:p>
     <w:p>
@@ -2834,7 +2865,7 @@
       </w:pPr>
       <w:r>
         <w:rPr/>
-        <w:t>14. Sólo pueden realizar ingreso de pacientes y el consecuente registro de pago los operadores que hayan abierto una caja en el terminal</w:t>
+        <w:t>Un operador puede tener solo una caja abierta y no se debe permitir la apertura de otra caja en otros terminales.</w:t>
       </w:r>
     </w:p>
     <w:p>
@@ -2848,35 +2879,7 @@
       </w:pPr>
       <w:r>
         <w:rPr/>
-        <w:t>15. Un operador puede tener solo una caja abierta y no se debe permitir la apertura de otra caja en otros terminales.</w:t>
-      </w:r>
-    </w:p>
-    <w:p>
-      <w:pPr>
-        <w:pStyle w:val="Normal"/>
-        <w:numPr>
-          <w:ilvl w:val="0"/>
-          <w:numId w:val="8"/>
-        </w:numPr>
-        <w:rPr/>
-      </w:pPr>
-      <w:r>
-        <w:rPr/>
-        <w:t>16. El día 1 de cada mes se ejecutará un proceso automático que pagará los honorarios a los médicos de acuerdo a las atenciones realizadas. A estos honorarios se debe descontar el 40% para destinarlo a los gastos operacionales del centro médico (sueldos de personal no médico como operadores, enfermeras, tecnólogos; arriendo de oficina; agua y electricidad)</w:t>
-      </w:r>
-    </w:p>
-    <w:p>
-      <w:pPr>
-        <w:pStyle w:val="Normal"/>
-        <w:numPr>
-          <w:ilvl w:val="0"/>
-          <w:numId w:val="8"/>
-        </w:numPr>
-        <w:rPr/>
-      </w:pPr>
-      <w:r>
-        <w:rPr/>
-        <w:t>17. dado paciente ingresado, si es hora siguiente, entonces notificar preparación de atención</w:t>
+        <w:t>El sistema debe notificar a los profesionales médicos (enfermeros y tecnólogos médicos) el tipo de la siguiente atención para preparar los implementos necesarios.</w:t>
       </w:r>
     </w:p>
     <w:p>
@@ -3545,7 +3548,7 @@
   </w:abstractNum>
   <w:abstractNum w:abstractNumId="3">
     <w:lvl w:ilvl="0">
-      <w:start w:val="17"/>
+      <w:start w:val="16"/>
       <w:numFmt w:val="decimal"/>
       <w:lvlText w:val="RNF%1."/>
       <w:lvlJc w:val="left"/>
@@ -4223,7 +4226,7 @@
   </w:abstractNum>
   <w:abstractNum w:abstractNumId="9">
     <w:lvl w:ilvl="0">
-      <w:start w:val="29"/>
+      <w:start w:val="31"/>
       <w:numFmt w:val="decimal"/>
       <w:lvlText w:val="RF%1."/>
       <w:lvlJc w:val="left"/>

</xml_diff>